<commit_message>
keeping the data all in one place...
</commit_message>
<xml_diff>
--- a/A Tad Web App Documentation.docx
+++ b/A Tad Web App Documentation.docx
@@ -75,13 +75,6 @@
       </w:r>
     </w:p>
     <w:p>
-      <w:pPr>
-        <w:rPr>
-          <w:rFonts w:ascii="Times New Roman" w:eastAsia="Times New Roman" w:hAnsi="Times New Roman" w:cs="Times New Roman"/>
-          <w:kern w:val="0"/>
-          <w14:ligatures w14:val="none"/>
-        </w:rPr>
-      </w:pPr>
       <w:r>
         <w:br w:type="page"/>
       </w:r>
@@ -513,14 +506,12 @@
       <w:pPr>
         <w:pStyle w:val="Heading3"/>
         <w:rPr>
-          <w:rFonts w:ascii="Times New Roman" w:eastAsia="Times New Roman" w:hAnsi="Times New Roman" w:cs="Times New Roman"/>
+          <w:rFonts w:eastAsia="Times New Roman" w:cs="Times New Roman"/>
           <w:b/>
           <w:bCs/>
           <w:color w:val="000000"/>
-          <w:kern w:val="0"/>
           <w:sz w:val="27"/>
           <w:szCs w:val="27"/>
-          <w14:ligatures w14:val="none"/>
         </w:rPr>
       </w:pPr>
       <w:r>
@@ -541,14 +532,12 @@
       </w:r>
       <w:r>
         <w:rPr>
-          <w:rFonts w:ascii="Times New Roman" w:eastAsia="Times New Roman" w:hAnsi="Times New Roman" w:cs="Times New Roman"/>
+          <w:rFonts w:eastAsia="Times New Roman" w:cs="Times New Roman"/>
           <w:b/>
           <w:bCs/>
           <w:color w:val="000000"/>
-          <w:kern w:val="0"/>
           <w:sz w:val="27"/>
           <w:szCs w:val="27"/>
-          <w14:ligatures w14:val="none"/>
         </w:rPr>
         <w:t>Concept 3: The Unfurling Arrow</w:t>
       </w:r>
@@ -557,18 +546,12 @@
       <w:pPr>
         <w:spacing w:before="100" w:beforeAutospacing="1" w:after="100" w:afterAutospacing="1"/>
         <w:rPr>
-          <w:rFonts w:ascii="Times New Roman" w:eastAsia="Times New Roman" w:hAnsi="Times New Roman" w:cs="Times New Roman"/>
           <w:color w:val="000000"/>
-          <w:kern w:val="0"/>
-          <w14:ligatures w14:val="none"/>
-        </w:rPr>
-      </w:pPr>
-      <w:r>
-        <w:rPr>
-          <w:rFonts w:ascii="Times New Roman" w:eastAsia="Times New Roman" w:hAnsi="Times New Roman" w:cs="Times New Roman"/>
+        </w:rPr>
+      </w:pPr>
+      <w:r>
+        <w:rPr>
           <w:color w:val="000000"/>
-          <w:kern w:val="0"/>
-          <w14:ligatures w14:val="none"/>
         </w:rPr>
         <w:t>This concept is abstract and dynamic, focusing on the process of transformation.</w:t>
       </w:r>
@@ -581,89 +564,64 @@
         </w:numPr>
         <w:spacing w:before="100" w:beforeAutospacing="1" w:after="100" w:afterAutospacing="1"/>
         <w:rPr>
-          <w:rFonts w:ascii="Times New Roman" w:eastAsia="Times New Roman" w:hAnsi="Times New Roman" w:cs="Times New Roman"/>
           <w:color w:val="000000"/>
-          <w:kern w:val="0"/>
-          <w14:ligatures w14:val="none"/>
-        </w:rPr>
-      </w:pPr>
-      <w:r>
-        <w:rPr>
-          <w:rFonts w:ascii="Times New Roman" w:eastAsia="Times New Roman" w:hAnsi="Times New Roman" w:cs="Times New Roman"/>
+        </w:rPr>
+      </w:pPr>
+      <w:r>
+        <w:rPr>
           <w:b/>
           <w:bCs/>
           <w:color w:val="000000"/>
-          <w:kern w:val="0"/>
-          <w14:ligatures w14:val="none"/>
         </w:rPr>
         <w:t>The Icon:</w:t>
       </w:r>
       <w:r>
         <w:rPr>
-          <w:rFonts w:ascii="Times New Roman" w:eastAsia="Times New Roman" w:hAnsi="Times New Roman" w:cs="Times New Roman"/>
           <w:color w:val="000000"/>
-          <w:kern w:val="0"/>
-          <w14:ligatures w14:val="none"/>
         </w:rPr>
         <w:t> The logo visually tells a story from left to right. It begins as a series of three small, disconnected squares (</w:t>
       </w:r>
       <w:r>
         <w:rPr>
-          <w:rFonts w:ascii="Courier New" w:eastAsia="Times New Roman" w:hAnsi="Courier New" w:cs="Courier New"/>
+          <w:rFonts w:ascii="Courier New" w:hAnsi="Courier New" w:cs="Courier New"/>
           <w:color w:val="000000"/>
-          <w:kern w:val="0"/>
           <w:sz w:val="20"/>
           <w:szCs w:val="20"/>
-          <w14:ligatures w14:val="none"/>
         </w:rPr>
         <w:t>■ ■ ■</w:t>
       </w:r>
       <w:r>
         <w:rPr>
-          <w:rFonts w:ascii="Times New Roman" w:eastAsia="Times New Roman" w:hAnsi="Times New Roman" w:cs="Times New Roman"/>
           <w:color w:val="000000"/>
-          <w:kern w:val="0"/>
-          <w14:ligatures w14:val="none"/>
         </w:rPr>
         <w:t>) representing raw, fragmented data. These squares flow into a single line that forms an arrow (</w:t>
       </w:r>
       <w:r>
         <w:rPr>
-          <w:rFonts w:ascii="Courier New" w:eastAsia="Times New Roman" w:hAnsi="Courier New" w:cs="Courier New"/>
+          <w:rFonts w:ascii="Courier New" w:hAnsi="Courier New" w:cs="Courier New"/>
           <w:color w:val="000000"/>
-          <w:kern w:val="0"/>
           <w:sz w:val="20"/>
           <w:szCs w:val="20"/>
-          <w14:ligatures w14:val="none"/>
         </w:rPr>
         <w:t>→</w:t>
       </w:r>
       <w:r>
         <w:rPr>
-          <w:rFonts w:ascii="Times New Roman" w:eastAsia="Times New Roman" w:hAnsi="Times New Roman" w:cs="Times New Roman"/>
           <w:color w:val="000000"/>
-          <w:kern w:val="0"/>
-          <w14:ligatures w14:val="none"/>
         </w:rPr>
         <w:t>), but instead of a traditional sharp arrowhead, the tip gracefully </w:t>
       </w:r>
       <w:r>
         <w:rPr>
-          <w:rFonts w:ascii="Times New Roman" w:eastAsia="Times New Roman" w:hAnsi="Times New Roman" w:cs="Times New Roman"/>
           <w:b/>
           <w:bCs/>
           <w:color w:val="000000"/>
-          <w:kern w:val="0"/>
-          <w14:ligatures w14:val="none"/>
         </w:rPr>
         <w:t>unfurls</w:t>
       </w:r>
       <w:r>
         <w:rPr>
-          <w:rFonts w:ascii="Times New Roman" w:eastAsia="Times New Roman" w:hAnsi="Times New Roman" w:cs="Times New Roman"/>
           <w:color w:val="000000"/>
-          <w:kern w:val="0"/>
-          <w14:ligatures w14:val="none"/>
         </w:rPr>
         <w:t> into a soft spiral, like a fern frond or a blooming petal.</w:t>
       </w:r>
@@ -676,29 +634,20 @@
         </w:numPr>
         <w:spacing w:before="100" w:beforeAutospacing="1" w:after="100" w:afterAutospacing="1"/>
         <w:rPr>
-          <w:rFonts w:ascii="Times New Roman" w:eastAsia="Times New Roman" w:hAnsi="Times New Roman" w:cs="Times New Roman"/>
           <w:color w:val="000000"/>
-          <w:kern w:val="0"/>
-          <w14:ligatures w14:val="none"/>
-        </w:rPr>
-      </w:pPr>
-      <w:r>
-        <w:rPr>
-          <w:rFonts w:ascii="Times New Roman" w:eastAsia="Times New Roman" w:hAnsi="Times New Roman" w:cs="Times New Roman"/>
+        </w:rPr>
+      </w:pPr>
+      <w:r>
+        <w:rPr>
           <w:b/>
           <w:bCs/>
           <w:color w:val="000000"/>
-          <w:kern w:val="0"/>
-          <w14:ligatures w14:val="none"/>
         </w:rPr>
         <w:t>The Feeling:</w:t>
       </w:r>
       <w:r>
         <w:rPr>
-          <w:rFonts w:ascii="Times New Roman" w:eastAsia="Times New Roman" w:hAnsi="Times New Roman" w:cs="Times New Roman"/>
           <w:color w:val="000000"/>
-          <w:kern w:val="0"/>
-          <w14:ligatures w14:val="none"/>
         </w:rPr>
         <w:t> It feels like magic or an elegant process. It conveys motion, progress, and a seamless transformation from the logical to the beautiful.</w:t>
       </w:r>
@@ -711,29 +660,20 @@
         </w:numPr>
         <w:spacing w:before="100" w:beforeAutospacing="1" w:after="100" w:afterAutospacing="1"/>
         <w:rPr>
-          <w:rFonts w:ascii="Times New Roman" w:eastAsia="Times New Roman" w:hAnsi="Times New Roman" w:cs="Times New Roman"/>
           <w:color w:val="000000"/>
-          <w:kern w:val="0"/>
-          <w14:ligatures w14:val="none"/>
-        </w:rPr>
-      </w:pPr>
-      <w:r>
-        <w:rPr>
-          <w:rFonts w:ascii="Times New Roman" w:eastAsia="Times New Roman" w:hAnsi="Times New Roman" w:cs="Times New Roman"/>
+        </w:rPr>
+      </w:pPr>
+      <w:r>
+        <w:rPr>
           <w:b/>
           <w:bCs/>
           <w:color w:val="000000"/>
-          <w:kern w:val="0"/>
-          <w14:ligatures w14:val="none"/>
         </w:rPr>
         <w:t>Color Palette:</w:t>
       </w:r>
       <w:r>
         <w:rPr>
-          <w:rFonts w:ascii="Times New Roman" w:eastAsia="Times New Roman" w:hAnsi="Times New Roman" w:cs="Times New Roman"/>
           <w:color w:val="000000"/>
-          <w:kern w:val="0"/>
-          <w14:ligatures w14:val="none"/>
         </w:rPr>
         <w:t> A sophisticated monochromatic scheme, like shades of teal or purple, to keep it feeling premium and unified.</w:t>
       </w:r>
@@ -746,29 +686,20 @@
         </w:numPr>
         <w:spacing w:before="100" w:beforeAutospacing="1" w:after="100" w:afterAutospacing="1"/>
         <w:rPr>
-          <w:rFonts w:ascii="Times New Roman" w:eastAsia="Times New Roman" w:hAnsi="Times New Roman" w:cs="Times New Roman"/>
           <w:color w:val="000000"/>
-          <w:kern w:val="0"/>
-          <w14:ligatures w14:val="none"/>
-        </w:rPr>
-      </w:pPr>
-      <w:r>
-        <w:rPr>
-          <w:rFonts w:ascii="Times New Roman" w:eastAsia="Times New Roman" w:hAnsi="Times New Roman" w:cs="Times New Roman"/>
+        </w:rPr>
+      </w:pPr>
+      <w:r>
+        <w:rPr>
           <w:b/>
           <w:bCs/>
           <w:color w:val="000000"/>
-          <w:kern w:val="0"/>
-          <w14:ligatures w14:val="none"/>
         </w:rPr>
         <w:t>Typography:</w:t>
       </w:r>
       <w:r>
         <w:rPr>
-          <w:rFonts w:ascii="Times New Roman" w:eastAsia="Times New Roman" w:hAnsi="Times New Roman" w:cs="Times New Roman"/>
           <w:color w:val="000000"/>
-          <w:kern w:val="0"/>
-          <w14:ligatures w14:val="none"/>
         </w:rPr>
         <w:t> A geometric, wide-set sans-serif font (like Montserrat) would complement the clean, directional feel of the icon. The name "A Tad" would sit cleanly underneath.</w:t>
       </w:r>
@@ -792,7 +723,6 @@
     <w:p>
       <w:pPr>
         <w:rPr>
-          <w:rFonts w:ascii="Times New Roman" w:hAnsi="Times New Roman" w:cs="Times New Roman"/>
           <w:color w:val="000000"/>
         </w:rPr>
       </w:pPr>
@@ -884,6 +814,12 @@
       <w:proofErr w:type="spellEnd"/>
       <w:r>
         <w:t xml:space="preserve"> the icon now fully formed and settled, the logotype "A Tad" smoothly fades into view to its right. The text appears clean and solid, locking into place to create the final logo composition.</w:t>
+      </w:r>
+      <w:r>
+        <w:br/>
+      </w:r>
+      <w:r>
+        <w:br/>
       </w:r>
       <w:r>
         <w:br/>
@@ -896,26 +832,13 @@
         <w:br/>
       </w:r>
       <w:r>
+        <w:t>Animation Sequence Paragraph Format:</w:t>
+      </w:r>
+      <w:r>
         <w:br/>
       </w:r>
       <w:r>
-        <w:br/>
-      </w:r>
-      <w:r>
-        <w:rPr>
-          <w:rFonts w:ascii="Times New Roman" w:hAnsi="Times New Roman" w:cs="Times New Roman"/>
-        </w:rPr>
-        <w:t>Animation Sequence Paragraph Format:</w:t>
-      </w:r>
-      <w:r>
-        <w:rPr>
-          <w:rFonts w:ascii="Times New Roman" w:hAnsi="Times New Roman" w:cs="Times New Roman"/>
-        </w:rPr>
-        <w:br/>
-      </w:r>
-      <w:r>
-        <w:rPr>
-          <w:rFonts w:ascii="Times New Roman" w:hAnsi="Times New Roman" w:cs="Times New Roman"/>
+        <w:rPr>
           <w:color w:val="000000"/>
         </w:rPr>
         <w:t>The animation for "A Tad" unfolds seamlessly over three seconds, creating a clean and satisfying visual narrative. It begins with the crisp, digital blink of a text cursor, which on its final pulse, materializes into the small, dark gray pixel with a subtle "click." Instantly, a vibrant green spark ignites on the pixel's corner, organically drawing the stem in a smooth, elegant arc, accompanied by a gentle "swoosh." As the line completes its journey, two stylized leaves gracefully unfurl from the tip, punctuated by a soft, magical "chime" and a subtle pulse of light from the finished icon. To complete the composition, the logotype "A Tad" smoothly fades into place beside the newly formed sprout, leaving the user with a feeling of effortless and optimistic creation.</w:t>
@@ -924,7 +847,6 @@
     <w:p>
       <w:pPr>
         <w:rPr>
-          <w:rFonts w:ascii="Times New Roman" w:hAnsi="Times New Roman" w:cs="Times New Roman"/>
           <w:color w:val="000000"/>
         </w:rPr>
       </w:pPr>
@@ -996,15 +918,17 @@
       <w:pPr>
         <w:rPr>
           <w:rStyle w:val="s1"/>
+          <w:rFonts w:eastAsiaTheme="majorEastAsia"/>
         </w:rPr>
       </w:pPr>
       <w:r>
         <w:rPr>
           <w:rStyle w:val="s1"/>
           <w:noProof/>
+          <w14:ligatures w14:val="standardContextual"/>
         </w:rPr>
         <w:pict w14:anchorId="5396A2A8">
-          <v:rect id="_x0000_i1029" alt="" style="width:468pt;height:.05pt;mso-width-percent:0;mso-height-percent:0;mso-width-percent:0;mso-height-percent:0" o:hralign="center" o:hrstd="t" o:hr="t" fillcolor="#a0a0a0" stroked="f"/>
+          <v:rect id="_x0000_i1030" alt="" style="width:468pt;height:.05pt;mso-width-percent:0;mso-height-percent:0;mso-width-percent:0;mso-height-percent:0" o:hralign="center" o:hrstd="t" o:hr="t" fillcolor="#a0a0a0" stroked="f"/>
         </w:pict>
       </w:r>
     </w:p>
@@ -1124,15 +1048,17 @@
       <w:pPr>
         <w:rPr>
           <w:rStyle w:val="s1"/>
+          <w:rFonts w:eastAsiaTheme="majorEastAsia"/>
         </w:rPr>
       </w:pPr>
       <w:r>
         <w:rPr>
           <w:rStyle w:val="s1"/>
           <w:noProof/>
+          <w14:ligatures w14:val="standardContextual"/>
         </w:rPr>
         <w:pict w14:anchorId="54EAF121">
-          <v:rect id="_x0000_i1028" alt="" style="width:468pt;height:.05pt;mso-width-percent:0;mso-height-percent:0;mso-width-percent:0;mso-height-percent:0" o:hralign="center" o:hrstd="t" o:hr="t" fillcolor="#a0a0a0" stroked="f"/>
+          <v:rect id="_x0000_i1029" alt="" style="width:468pt;height:.05pt;mso-width-percent:0;mso-height-percent:0;mso-width-percent:0;mso-height-percent:0" o:hralign="center" o:hrstd="t" o:hr="t" fillcolor="#a0a0a0" stroked="f"/>
         </w:pict>
       </w:r>
     </w:p>
@@ -1259,15 +1185,17 @@
       <w:pPr>
         <w:rPr>
           <w:rStyle w:val="s1"/>
+          <w:rFonts w:eastAsiaTheme="majorEastAsia"/>
         </w:rPr>
       </w:pPr>
       <w:r>
         <w:rPr>
           <w:rStyle w:val="s1"/>
           <w:noProof/>
+          <w14:ligatures w14:val="standardContextual"/>
         </w:rPr>
         <w:pict w14:anchorId="5431609E">
-          <v:rect id="_x0000_i1027" alt="" style="width:468pt;height:.05pt;mso-width-percent:0;mso-height-percent:0;mso-width-percent:0;mso-height-percent:0" o:hralign="center" o:hrstd="t" o:hr="t" fillcolor="#a0a0a0" stroked="f"/>
+          <v:rect id="_x0000_i1028" alt="" style="width:468pt;height:.05pt;mso-width-percent:0;mso-height-percent:0;mso-width-percent:0;mso-height-percent:0" o:hralign="center" o:hrstd="t" o:hr="t" fillcolor="#a0a0a0" stroked="f"/>
         </w:pict>
       </w:r>
     </w:p>
@@ -1359,15 +1287,17 @@
       <w:pPr>
         <w:rPr>
           <w:rStyle w:val="s1"/>
+          <w:rFonts w:eastAsiaTheme="majorEastAsia"/>
         </w:rPr>
       </w:pPr>
       <w:r>
         <w:rPr>
           <w:rStyle w:val="s1"/>
           <w:noProof/>
+          <w14:ligatures w14:val="standardContextual"/>
         </w:rPr>
         <w:pict w14:anchorId="0554813E">
-          <v:rect id="_x0000_i1026" alt="" style="width:468pt;height:.05pt;mso-width-percent:0;mso-height-percent:0;mso-width-percent:0;mso-height-percent:0" o:hralign="center" o:hrstd="t" o:hr="t" fillcolor="#a0a0a0" stroked="f"/>
+          <v:rect id="_x0000_i1027" alt="" style="width:468pt;height:.05pt;mso-width-percent:0;mso-height-percent:0;mso-width-percent:0;mso-height-percent:0" o:hralign="center" o:hrstd="t" o:hr="t" fillcolor="#a0a0a0" stroked="f"/>
         </w:pict>
       </w:r>
     </w:p>
@@ -1490,15 +1420,17 @@
       <w:pPr>
         <w:rPr>
           <w:rStyle w:val="s1"/>
+          <w:rFonts w:eastAsiaTheme="majorEastAsia"/>
         </w:rPr>
       </w:pPr>
       <w:r>
         <w:rPr>
           <w:rStyle w:val="s1"/>
           <w:noProof/>
+          <w14:ligatures w14:val="standardContextual"/>
         </w:rPr>
         <w:pict w14:anchorId="15EED3F5">
-          <v:rect id="_x0000_i1025" alt="" style="width:468pt;height:.05pt;mso-width-percent:0;mso-height-percent:0;mso-width-percent:0;mso-height-percent:0" o:hralign="center" o:hrstd="t" o:hr="t" fillcolor="#a0a0a0" stroked="f"/>
+          <v:rect id="_x0000_i1026" alt="" style="width:468pt;height:.05pt;mso-width-percent:0;mso-height-percent:0;mso-width-percent:0;mso-height-percent:0" o:hralign="center" o:hrstd="t" o:hr="t" fillcolor="#a0a0a0" stroked="f"/>
         </w:pict>
       </w:r>
     </w:p>
@@ -1584,6 +1516,663 @@
       <w:proofErr w:type="spellEnd"/>
       <w:r>
         <w:t xml:space="preserve"> is properly updated with this behavior.</w:t>
+      </w:r>
+    </w:p>
+    <w:p/>
+    <w:p/>
+    <w:p/>
+    <w:p>
+      <w:pPr>
+        <w:spacing w:before="100" w:beforeAutospacing="1" w:after="100" w:afterAutospacing="1"/>
+        <w:outlineLvl w:val="2"/>
+        <w:rPr>
+          <w:b/>
+          <w:bCs/>
+          <w:sz w:val="27"/>
+          <w:szCs w:val="27"/>
+        </w:rPr>
+      </w:pPr>
+      <w:r>
+        <w:rPr>
+          <w:rFonts w:ascii="Apple Color Emoji" w:hAnsi="Apple Color Emoji" w:cs="Apple Color Emoji"/>
+          <w:b/>
+          <w:bCs/>
+          <w:sz w:val="27"/>
+          <w:szCs w:val="27"/>
+        </w:rPr>
+        <w:t>✅</w:t>
+      </w:r>
+      <w:r>
+        <w:rPr>
+          <w:b/>
+          <w:bCs/>
+          <w:sz w:val="27"/>
+          <w:szCs w:val="27"/>
+        </w:rPr>
+        <w:t xml:space="preserve"> Chatbot Checklist for Local Development</w:t>
+      </w:r>
+    </w:p>
+    <w:p>
+      <w:pPr>
+        <w:spacing w:before="100" w:beforeAutospacing="1" w:after="100" w:afterAutospacing="1"/>
+      </w:pPr>
+    </w:p>
+    <w:p>
+      <w:pPr>
+        <w:spacing w:before="100" w:beforeAutospacing="1" w:after="100" w:afterAutospacing="1"/>
+        <w:outlineLvl w:val="3"/>
+        <w:rPr>
+          <w:b/>
+          <w:bCs/>
+        </w:rPr>
+      </w:pPr>
+      <w:r>
+        <w:rPr>
+          <w:rFonts w:ascii="Apple Color Emoji" w:hAnsi="Apple Color Emoji" w:cs="Apple Color Emoji"/>
+          <w:b/>
+          <w:bCs/>
+        </w:rPr>
+        <w:t>🧠</w:t>
+      </w:r>
+      <w:r>
+        <w:rPr>
+          <w:b/>
+          <w:bCs/>
+        </w:rPr>
+        <w:t> </w:t>
+      </w:r>
+    </w:p>
+    <w:p>
+      <w:pPr>
+        <w:spacing w:before="100" w:beforeAutospacing="1" w:after="100" w:afterAutospacing="1"/>
+        <w:outlineLvl w:val="3"/>
+        <w:rPr>
+          <w:b/>
+          <w:bCs/>
+        </w:rPr>
+      </w:pPr>
+      <w:r>
+        <w:rPr>
+          <w:b/>
+          <w:bCs/>
+        </w:rPr>
+        <w:t>1. Functionality</w:t>
+      </w:r>
+    </w:p>
+    <w:p>
+      <w:pPr>
+        <w:numPr>
+          <w:ilvl w:val="0"/>
+          <w:numId w:val="8"/>
+        </w:numPr>
+        <w:spacing w:before="100" w:beforeAutospacing="1" w:after="100" w:afterAutospacing="1"/>
+      </w:pPr>
+      <w:r>
+        <w:t>Can it take a user prompt in the input field?</w:t>
+      </w:r>
+    </w:p>
+    <w:p>
+      <w:pPr>
+        <w:numPr>
+          <w:ilvl w:val="0"/>
+          <w:numId w:val="8"/>
+        </w:numPr>
+        <w:spacing w:before="100" w:beforeAutospacing="1" w:after="100" w:afterAutospacing="1"/>
+      </w:pPr>
+      <w:r>
+        <w:t>Is it sending that input to the backend (OpenAI or your logic)?</w:t>
+      </w:r>
+    </w:p>
+    <w:p>
+      <w:pPr>
+        <w:numPr>
+          <w:ilvl w:val="0"/>
+          <w:numId w:val="8"/>
+        </w:numPr>
+        <w:spacing w:before="100" w:beforeAutospacing="1" w:after="100" w:afterAutospacing="1"/>
+      </w:pPr>
+      <w:r>
+        <w:t>Is it retrieving a response and displaying it cleanly?</w:t>
+      </w:r>
+    </w:p>
+    <w:p>
+      <w:pPr>
+        <w:spacing w:before="100" w:beforeAutospacing="1" w:after="100" w:afterAutospacing="1"/>
+      </w:pPr>
+    </w:p>
+    <w:p>
+      <w:pPr>
+        <w:spacing w:before="100" w:beforeAutospacing="1" w:after="100" w:afterAutospacing="1"/>
+        <w:outlineLvl w:val="3"/>
+        <w:rPr>
+          <w:b/>
+          <w:bCs/>
+        </w:rPr>
+      </w:pPr>
+      <w:r>
+        <w:rPr>
+          <w:rFonts w:ascii="Apple Color Emoji" w:hAnsi="Apple Color Emoji" w:cs="Apple Color Emoji"/>
+          <w:b/>
+          <w:bCs/>
+        </w:rPr>
+        <w:t>📦</w:t>
+      </w:r>
+      <w:r>
+        <w:rPr>
+          <w:b/>
+          <w:bCs/>
+        </w:rPr>
+        <w:t> </w:t>
+      </w:r>
+    </w:p>
+    <w:p>
+      <w:pPr>
+        <w:spacing w:before="100" w:beforeAutospacing="1" w:after="100" w:afterAutospacing="1"/>
+        <w:outlineLvl w:val="3"/>
+        <w:rPr>
+          <w:b/>
+          <w:bCs/>
+        </w:rPr>
+      </w:pPr>
+      <w:r>
+        <w:rPr>
+          <w:b/>
+          <w:bCs/>
+        </w:rPr>
+        <w:t>2. Data Connection (Adobe Template Usage Later)</w:t>
+      </w:r>
+    </w:p>
+    <w:p>
+      <w:pPr>
+        <w:numPr>
+          <w:ilvl w:val="0"/>
+          <w:numId w:val="9"/>
+        </w:numPr>
+        <w:spacing w:before="100" w:beforeAutospacing="1" w:after="100" w:afterAutospacing="1"/>
+      </w:pPr>
+      <w:r>
+        <w:t>Is it currently pulling or simulating data from uploaded documents or URLs?</w:t>
+      </w:r>
+    </w:p>
+    <w:p>
+      <w:pPr>
+        <w:numPr>
+          <w:ilvl w:val="0"/>
+          <w:numId w:val="9"/>
+        </w:numPr>
+        <w:spacing w:before="100" w:beforeAutospacing="1" w:after="100" w:afterAutospacing="1"/>
+      </w:pPr>
+      <w:r>
+        <w:t xml:space="preserve">Is there a placeholder/logic for how it </w:t>
+      </w:r>
+      <w:r>
+        <w:rPr>
+          <w:i/>
+          <w:iCs/>
+        </w:rPr>
+        <w:t>would</w:t>
+      </w:r>
+      <w:r>
+        <w:t xml:space="preserve"> structure the data input (CSV, HTML scrape, </w:t>
+      </w:r>
+      <w:proofErr w:type="spellStart"/>
+      <w:r>
+        <w:t>etc</w:t>
+      </w:r>
+      <w:proofErr w:type="spellEnd"/>
+      <w:r>
+        <w:t>)?</w:t>
+      </w:r>
+    </w:p>
+    <w:p>
+      <w:pPr>
+        <w:numPr>
+          <w:ilvl w:val="0"/>
+          <w:numId w:val="9"/>
+        </w:numPr>
+        <w:spacing w:before="100" w:beforeAutospacing="1" w:after="100" w:afterAutospacing="1"/>
+      </w:pPr>
+      <w:r>
+        <w:t>Is there a flow for sending that data into the LLM prompt or processing pipeline?</w:t>
+      </w:r>
+    </w:p>
+    <w:p>
+      <w:pPr>
+        <w:spacing w:before="100" w:beforeAutospacing="1" w:after="100" w:afterAutospacing="1"/>
+      </w:pPr>
+    </w:p>
+    <w:p>
+      <w:pPr>
+        <w:spacing w:before="100" w:beforeAutospacing="1" w:after="100" w:afterAutospacing="1"/>
+        <w:outlineLvl w:val="3"/>
+        <w:rPr>
+          <w:b/>
+          <w:bCs/>
+        </w:rPr>
+      </w:pPr>
+      <w:r>
+        <w:rPr>
+          <w:rFonts w:ascii="Apple Color Emoji" w:hAnsi="Apple Color Emoji" w:cs="Apple Color Emoji"/>
+          <w:b/>
+          <w:bCs/>
+        </w:rPr>
+        <w:t>🎨</w:t>
+      </w:r>
+      <w:r>
+        <w:rPr>
+          <w:b/>
+          <w:bCs/>
+        </w:rPr>
+        <w:t> </w:t>
+      </w:r>
+    </w:p>
+    <w:p>
+      <w:pPr>
+        <w:spacing w:before="100" w:beforeAutospacing="1" w:after="100" w:afterAutospacing="1"/>
+        <w:outlineLvl w:val="3"/>
+        <w:rPr>
+          <w:b/>
+          <w:bCs/>
+        </w:rPr>
+      </w:pPr>
+      <w:r>
+        <w:rPr>
+          <w:b/>
+          <w:bCs/>
+        </w:rPr>
+        <w:t>3. UI Readiness</w:t>
+      </w:r>
+    </w:p>
+    <w:p>
+      <w:pPr>
+        <w:numPr>
+          <w:ilvl w:val="0"/>
+          <w:numId w:val="10"/>
+        </w:numPr>
+        <w:spacing w:before="100" w:beforeAutospacing="1" w:after="100" w:afterAutospacing="1"/>
+      </w:pPr>
+      <w:r>
+        <w:t>Is the chatbot box clearly visible?</w:t>
+      </w:r>
+    </w:p>
+    <w:p>
+      <w:pPr>
+        <w:numPr>
+          <w:ilvl w:val="0"/>
+          <w:numId w:val="10"/>
+        </w:numPr>
+        <w:spacing w:before="100" w:beforeAutospacing="1" w:after="100" w:afterAutospacing="1"/>
+      </w:pPr>
+      <w:r>
+        <w:t>Is there an input field and a response window?</w:t>
+      </w:r>
+    </w:p>
+    <w:p>
+      <w:pPr>
+        <w:numPr>
+          <w:ilvl w:val="0"/>
+          <w:numId w:val="10"/>
+        </w:numPr>
+        <w:spacing w:before="100" w:beforeAutospacing="1" w:after="100" w:afterAutospacing="1"/>
+      </w:pPr>
+      <w:r>
+        <w:t>Are styling issues (like the 404s for style.css and images) fixed so it’s visually clean?</w:t>
+      </w:r>
+    </w:p>
+    <w:p>
+      <w:pPr>
+        <w:spacing w:before="100" w:beforeAutospacing="1" w:after="100" w:afterAutospacing="1"/>
+      </w:pPr>
+    </w:p>
+    <w:p>
+      <w:pPr>
+        <w:spacing w:before="100" w:beforeAutospacing="1" w:after="100" w:afterAutospacing="1"/>
+        <w:outlineLvl w:val="3"/>
+        <w:rPr>
+          <w:b/>
+          <w:bCs/>
+        </w:rPr>
+      </w:pPr>
+      <w:r>
+        <w:rPr>
+          <w:rFonts w:ascii="Apple Color Emoji" w:hAnsi="Apple Color Emoji" w:cs="Apple Color Emoji"/>
+          <w:b/>
+          <w:bCs/>
+        </w:rPr>
+        <w:t>🔧</w:t>
+      </w:r>
+      <w:r>
+        <w:rPr>
+          <w:b/>
+          <w:bCs/>
+        </w:rPr>
+        <w:t> </w:t>
+      </w:r>
+    </w:p>
+    <w:p>
+      <w:pPr>
+        <w:spacing w:before="100" w:beforeAutospacing="1" w:after="100" w:afterAutospacing="1"/>
+        <w:outlineLvl w:val="3"/>
+        <w:rPr>
+          <w:b/>
+          <w:bCs/>
+        </w:rPr>
+      </w:pPr>
+      <w:r>
+        <w:rPr>
+          <w:b/>
+          <w:bCs/>
+        </w:rPr>
+        <w:t>4. Server &amp; Console Checks</w:t>
+      </w:r>
+    </w:p>
+    <w:p>
+      <w:pPr>
+        <w:numPr>
+          <w:ilvl w:val="0"/>
+          <w:numId w:val="11"/>
+        </w:numPr>
+        <w:spacing w:before="100" w:beforeAutospacing="1" w:after="100" w:afterAutospacing="1"/>
+      </w:pPr>
+      <w:r>
+        <w:t>Local server (http://localhost:3000) is running</w:t>
+      </w:r>
+    </w:p>
+    <w:p>
+      <w:pPr>
+        <w:numPr>
+          <w:ilvl w:val="0"/>
+          <w:numId w:val="11"/>
+        </w:numPr>
+        <w:spacing w:before="100" w:beforeAutospacing="1" w:after="100" w:afterAutospacing="1"/>
+      </w:pPr>
+      <w:r>
+        <w:t>No major 404s or errors for JS/CSS/Assets</w:t>
+      </w:r>
+    </w:p>
+    <w:p>
+      <w:pPr>
+        <w:numPr>
+          <w:ilvl w:val="0"/>
+          <w:numId w:val="11"/>
+        </w:numPr>
+        <w:spacing w:before="100" w:beforeAutospacing="1" w:after="100" w:afterAutospacing="1"/>
+      </w:pPr>
+      <w:r>
+        <w:t>Console is not throwing critical React/Vite/runtime errors</w:t>
+      </w:r>
+    </w:p>
+    <w:p>
+      <w:pPr>
+        <w:spacing w:before="100" w:beforeAutospacing="1" w:after="100" w:afterAutospacing="1"/>
+      </w:pPr>
+    </w:p>
+    <w:p>
+      <w:pPr>
+        <w:spacing w:before="100" w:beforeAutospacing="1" w:after="100" w:afterAutospacing="1"/>
+        <w:outlineLvl w:val="3"/>
+        <w:rPr>
+          <w:b/>
+          <w:bCs/>
+        </w:rPr>
+      </w:pPr>
+      <w:r>
+        <w:rPr>
+          <w:rFonts w:ascii="Apple Color Emoji" w:hAnsi="Apple Color Emoji" w:cs="Apple Color Emoji"/>
+          <w:b/>
+          <w:bCs/>
+        </w:rPr>
+        <w:t>💬</w:t>
+      </w:r>
+      <w:r>
+        <w:rPr>
+          <w:b/>
+          <w:bCs/>
+        </w:rPr>
+        <w:t> </w:t>
+      </w:r>
+    </w:p>
+    <w:p>
+      <w:pPr>
+        <w:spacing w:before="100" w:beforeAutospacing="1" w:after="100" w:afterAutospacing="1"/>
+        <w:outlineLvl w:val="3"/>
+        <w:rPr>
+          <w:b/>
+          <w:bCs/>
+        </w:rPr>
+      </w:pPr>
+      <w:r>
+        <w:rPr>
+          <w:b/>
+          <w:bCs/>
+        </w:rPr>
+        <w:t>5. Chat Experience</w:t>
+      </w:r>
+    </w:p>
+    <w:p>
+      <w:pPr>
+        <w:numPr>
+          <w:ilvl w:val="0"/>
+          <w:numId w:val="12"/>
+        </w:numPr>
+        <w:spacing w:before="100" w:beforeAutospacing="1" w:after="100" w:afterAutospacing="1"/>
+      </w:pPr>
+      <w:r>
+        <w:t>Does it stream responses (optional)?</w:t>
+      </w:r>
+    </w:p>
+    <w:p>
+      <w:pPr>
+        <w:numPr>
+          <w:ilvl w:val="0"/>
+          <w:numId w:val="12"/>
+        </w:numPr>
+        <w:spacing w:before="100" w:beforeAutospacing="1" w:after="100" w:afterAutospacing="1"/>
+      </w:pPr>
+      <w:r>
+        <w:t>Can the user interact again without refreshing?</w:t>
+      </w:r>
+    </w:p>
+    <w:p>
+      <w:pPr>
+        <w:numPr>
+          <w:ilvl w:val="0"/>
+          <w:numId w:val="12"/>
+        </w:numPr>
+        <w:spacing w:before="100" w:beforeAutospacing="1" w:after="100" w:afterAutospacing="1"/>
+      </w:pPr>
+      <w:r>
+        <w:t>Placeholder logic for Adobe integration is in place or easy to add</w:t>
+      </w:r>
+    </w:p>
+    <w:p>
+      <w:r>
+        <w:rPr>
+          <w:noProof/>
+          <w14:ligatures w14:val="standardContextual"/>
+        </w:rPr>
+        <w:pict w14:anchorId="3630CEBA">
+          <v:rect id="_x0000_i1025" alt="" style="width:468pt;height:.05pt;mso-width-percent:0;mso-height-percent:0;mso-width-percent:0;mso-height-percent:0" o:hralign="center" o:hrstd="t" o:hr="t" fillcolor="#a0a0a0" stroked="f"/>
+        </w:pict>
+      </w:r>
+    </w:p>
+    <w:p>
+      <w:pPr>
+        <w:spacing w:before="100" w:beforeAutospacing="1" w:after="100" w:afterAutospacing="1"/>
+        <w:outlineLvl w:val="2"/>
+        <w:rPr>
+          <w:b/>
+          <w:bCs/>
+          <w:sz w:val="27"/>
+          <w:szCs w:val="27"/>
+        </w:rPr>
+      </w:pPr>
+      <w:r>
+        <w:rPr>
+          <w:rFonts w:ascii="Apple Color Emoji" w:hAnsi="Apple Color Emoji" w:cs="Apple Color Emoji"/>
+          <w:b/>
+          <w:bCs/>
+          <w:sz w:val="27"/>
+          <w:szCs w:val="27"/>
+        </w:rPr>
+        <w:t>🛠️</w:t>
+      </w:r>
+      <w:r>
+        <w:rPr>
+          <w:b/>
+          <w:bCs/>
+          <w:sz w:val="27"/>
+          <w:szCs w:val="27"/>
+        </w:rPr>
+        <w:t xml:space="preserve"> Next Step Options</w:t>
+      </w:r>
+    </w:p>
+    <w:p>
+      <w:pPr>
+        <w:spacing w:before="100" w:beforeAutospacing="1" w:after="100" w:afterAutospacing="1"/>
+      </w:pPr>
+    </w:p>
+    <w:p>
+      <w:pPr>
+        <w:spacing w:before="100" w:beforeAutospacing="1" w:after="100" w:afterAutospacing="1"/>
+      </w:pPr>
+      <w:r>
+        <w:t>If you’re ready to test the chatbot now:</w:t>
+      </w:r>
+    </w:p>
+    <w:p>
+      <w:pPr>
+        <w:numPr>
+          <w:ilvl w:val="0"/>
+          <w:numId w:val="13"/>
+        </w:numPr>
+        <w:spacing w:before="100" w:beforeAutospacing="1" w:after="100" w:afterAutospacing="1"/>
+      </w:pPr>
+      <w:r>
+        <w:t xml:space="preserve">Let me know if you want help verifying its </w:t>
+      </w:r>
+      <w:r>
+        <w:rPr>
+          <w:b/>
+          <w:bCs/>
+        </w:rPr>
+        <w:t>input-output loop</w:t>
+      </w:r>
+      <w:r>
+        <w:t>.</w:t>
+      </w:r>
+    </w:p>
+    <w:p>
+      <w:pPr>
+        <w:numPr>
+          <w:ilvl w:val="0"/>
+          <w:numId w:val="13"/>
+        </w:numPr>
+        <w:spacing w:before="100" w:beforeAutospacing="1" w:after="100" w:afterAutospacing="1"/>
+      </w:pPr>
+      <w:r>
+        <w:t xml:space="preserve">If you’d like, I can help </w:t>
+      </w:r>
+      <w:r>
+        <w:rPr>
+          <w:b/>
+          <w:bCs/>
+        </w:rPr>
+        <w:t>mock the LLM API call</w:t>
+      </w:r>
+      <w:r>
+        <w:t xml:space="preserve"> so you’re not using OpenAI credits yet.</w:t>
+      </w:r>
+    </w:p>
+    <w:p>
+      <w:pPr>
+        <w:numPr>
+          <w:ilvl w:val="0"/>
+          <w:numId w:val="13"/>
+        </w:numPr>
+        <w:spacing w:before="100" w:beforeAutospacing="1" w:after="100" w:afterAutospacing="1"/>
+      </w:pPr>
+      <w:r>
+        <w:t xml:space="preserve">If your chatbot is a React app or plain HTML/JS, I can check and help fix 404s (e.g., </w:t>
+      </w:r>
+      <w:proofErr w:type="spellStart"/>
+      <w:r>
+        <w:t>bg-landing.svg</w:t>
+      </w:r>
+      <w:proofErr w:type="spellEnd"/>
+      <w:r>
+        <w:t>, a_tad_logo_bg.png, etc.).</w:t>
+      </w:r>
+    </w:p>
+    <w:p>
+      <w:pPr>
+        <w:spacing w:before="100" w:beforeAutospacing="1" w:after="100" w:afterAutospacing="1"/>
+      </w:pPr>
+    </w:p>
+    <w:p>
+      <w:pPr>
+        <w:spacing w:before="100" w:beforeAutospacing="1" w:after="100" w:afterAutospacing="1"/>
+      </w:pPr>
+      <w:r>
+        <w:lastRenderedPageBreak/>
+        <w:t>And once we confirm those points, we can:</w:t>
+      </w:r>
+    </w:p>
+    <w:p>
+      <w:pPr>
+        <w:numPr>
+          <w:ilvl w:val="0"/>
+          <w:numId w:val="14"/>
+        </w:numPr>
+        <w:spacing w:before="100" w:beforeAutospacing="1" w:after="100" w:afterAutospacing="1"/>
+      </w:pPr>
+      <w:r>
+        <w:t xml:space="preserve">Add the logic for </w:t>
+      </w:r>
+      <w:r>
+        <w:rPr>
+          <w:b/>
+          <w:bCs/>
+        </w:rPr>
+        <w:t>data input extraction</w:t>
+      </w:r>
+    </w:p>
+    <w:p>
+      <w:pPr>
+        <w:numPr>
+          <w:ilvl w:val="0"/>
+          <w:numId w:val="14"/>
+        </w:numPr>
+        <w:spacing w:before="100" w:beforeAutospacing="1" w:after="100" w:afterAutospacing="1"/>
+      </w:pPr>
+      <w:r>
+        <w:t xml:space="preserve">Build the </w:t>
+      </w:r>
+      <w:r>
+        <w:rPr>
+          <w:b/>
+          <w:bCs/>
+        </w:rPr>
+        <w:t>image generation + Adobe template step</w:t>
+      </w:r>
+    </w:p>
+    <w:p>
+      <w:pPr>
+        <w:numPr>
+          <w:ilvl w:val="0"/>
+          <w:numId w:val="14"/>
+        </w:numPr>
+        <w:spacing w:before="100" w:beforeAutospacing="1" w:after="100" w:afterAutospacing="1"/>
+      </w:pPr>
+      <w:r>
+        <w:t xml:space="preserve">Prep for </w:t>
+      </w:r>
+      <w:r>
+        <w:rPr>
+          <w:b/>
+          <w:bCs/>
+        </w:rPr>
+        <w:t>Adobe add-on or external embed</w:t>
       </w:r>
     </w:p>
     <w:p/>
@@ -1757,6 +2346,304 @@
 <file path=word/numbering.xml><?xml version="1.0" encoding="utf-8"?>
 <w:numbering xmlns:wpc="http://schemas.microsoft.com/office/word/2010/wordprocessingCanvas" xmlns:cx="http://schemas.microsoft.com/office/drawing/2014/chartex" xmlns:cx1="http://schemas.microsoft.com/office/drawing/2015/9/8/chartex" xmlns:cx2="http://schemas.microsoft.com/office/drawing/2015/10/21/chartex" xmlns:cx3="http://schemas.microsoft.com/office/drawing/2016/5/9/chartex" xmlns:cx4="http://schemas.microsoft.com/office/drawing/2016/5/10/chartex" xmlns:cx5="http://schemas.microsoft.com/office/drawing/2016/5/11/chartex" xmlns:cx6="http://schemas.microsoft.com/office/drawing/2016/5/12/chartex" xmlns:cx7="http://schemas.microsoft.com/office/drawing/2016/5/13/chartex" xmlns:cx8="http://schemas.microsoft.com/office/drawing/2016/5/14/chartex" xmlns:mc="http://schemas.openxmlformats.org/markup-compatibility/2006" xmlns:aink="http://schemas.microsoft.com/office/drawing/2016/ink" xmlns:am3d="http://schemas.microsoft.com/office/drawing/2017/model3d" xmlns:o="urn:schemas-microsoft-com:office:office" xmlns:oel="http://schemas.microsoft.com/office/2019/extlst" xmlns:r="http://schemas.openxmlformats.org/officeDocument/2006/relationships" xmlns:m="http://schemas.openxmlformats.org/officeDocument/2006/math" xmlns:v="urn:schemas-microsoft-com:vml" xmlns:wp14="http://schemas.microsoft.com/office/word/2010/wordprocessingDrawing" xmlns:wp="http://schemas.openxmlformats.org/drawingml/2006/wordprocessingDrawing" xmlns:w10="urn:schemas-microsoft-com:office:word" xmlns:w="http://schemas.openxmlformats.org/wordprocessingml/2006/main" xmlns:w14="http://schemas.microsoft.com/office/word/2010/wordml" xmlns:w15="http://schemas.microsoft.com/office/word/2012/wordml" xmlns:w16cex="http://schemas.microsoft.com/office/word/2018/wordml/cex" xmlns:w16cid="http://schemas.microsoft.com/office/word/2016/wordml/cid" xmlns:w16="http://schemas.microsoft.com/office/word/2018/wordml" xmlns:w16du="http://schemas.microsoft.com/office/word/2023/wordml/word16du" xmlns:w16sdtdh="http://schemas.microsoft.com/office/word/2020/wordml/sdtdatahash" xmlns:w16sdtfl="http://schemas.microsoft.com/office/word/2024/wordml/sdtformatlock" xmlns:w16se="http://schemas.microsoft.com/office/word/2015/wordml/symex" xmlns:wpg="http://schemas.microsoft.com/office/word/2010/wordprocessingGroup" xmlns:wpi="http://schemas.microsoft.com/office/word/2010/wordprocessingInk" xmlns:wne="http://schemas.microsoft.com/office/word/2006/wordml" xmlns:wps="http://schemas.microsoft.com/office/word/2010/wordprocessingShape" mc:Ignorable="w14 w15 w16se w16cid w16 w16cex w16sdtdh w16sdtfl w16du wp14">
   <w:abstractNum w:abstractNumId="0" w15:restartNumberingAfterBreak="0">
+    <w:nsid w:val="092B6605"/>
+    <w:multiLevelType w:val="multilevel"/>
+    <w:tmpl w:val="1602B9C6"/>
+    <w:lvl w:ilvl="0">
+      <w:start w:val="1"/>
+      <w:numFmt w:val="bullet"/>
+      <w:lvlText w:val=""/>
+      <w:lvlJc w:val="left"/>
+      <w:pPr>
+        <w:tabs>
+          <w:tab w:val="num" w:pos="720"/>
+        </w:tabs>
+        <w:ind w:left="720" w:hanging="360"/>
+      </w:pPr>
+      <w:rPr>
+        <w:rFonts w:ascii="Symbol" w:hAnsi="Symbol" w:hint="default"/>
+        <w:sz w:val="20"/>
+      </w:rPr>
+    </w:lvl>
+    <w:lvl w:ilvl="1" w:tentative="1">
+      <w:start w:val="1"/>
+      <w:numFmt w:val="bullet"/>
+      <w:lvlText w:val="o"/>
+      <w:lvlJc w:val="left"/>
+      <w:pPr>
+        <w:tabs>
+          <w:tab w:val="num" w:pos="1440"/>
+        </w:tabs>
+        <w:ind w:left="1440" w:hanging="360"/>
+      </w:pPr>
+      <w:rPr>
+        <w:rFonts w:ascii="Courier New" w:hAnsi="Courier New" w:hint="default"/>
+        <w:sz w:val="20"/>
+      </w:rPr>
+    </w:lvl>
+    <w:lvl w:ilvl="2" w:tentative="1">
+      <w:start w:val="1"/>
+      <w:numFmt w:val="bullet"/>
+      <w:lvlText w:val=""/>
+      <w:lvlJc w:val="left"/>
+      <w:pPr>
+        <w:tabs>
+          <w:tab w:val="num" w:pos="2160"/>
+        </w:tabs>
+        <w:ind w:left="2160" w:hanging="360"/>
+      </w:pPr>
+      <w:rPr>
+        <w:rFonts w:ascii="Wingdings" w:hAnsi="Wingdings" w:hint="default"/>
+        <w:sz w:val="20"/>
+      </w:rPr>
+    </w:lvl>
+    <w:lvl w:ilvl="3" w:tentative="1">
+      <w:start w:val="1"/>
+      <w:numFmt w:val="bullet"/>
+      <w:lvlText w:val=""/>
+      <w:lvlJc w:val="left"/>
+      <w:pPr>
+        <w:tabs>
+          <w:tab w:val="num" w:pos="2880"/>
+        </w:tabs>
+        <w:ind w:left="2880" w:hanging="360"/>
+      </w:pPr>
+      <w:rPr>
+        <w:rFonts w:ascii="Wingdings" w:hAnsi="Wingdings" w:hint="default"/>
+        <w:sz w:val="20"/>
+      </w:rPr>
+    </w:lvl>
+    <w:lvl w:ilvl="4" w:tentative="1">
+      <w:start w:val="1"/>
+      <w:numFmt w:val="bullet"/>
+      <w:lvlText w:val=""/>
+      <w:lvlJc w:val="left"/>
+      <w:pPr>
+        <w:tabs>
+          <w:tab w:val="num" w:pos="3600"/>
+        </w:tabs>
+        <w:ind w:left="3600" w:hanging="360"/>
+      </w:pPr>
+      <w:rPr>
+        <w:rFonts w:ascii="Wingdings" w:hAnsi="Wingdings" w:hint="default"/>
+        <w:sz w:val="20"/>
+      </w:rPr>
+    </w:lvl>
+    <w:lvl w:ilvl="5" w:tentative="1">
+      <w:start w:val="1"/>
+      <w:numFmt w:val="bullet"/>
+      <w:lvlText w:val=""/>
+      <w:lvlJc w:val="left"/>
+      <w:pPr>
+        <w:tabs>
+          <w:tab w:val="num" w:pos="4320"/>
+        </w:tabs>
+        <w:ind w:left="4320" w:hanging="360"/>
+      </w:pPr>
+      <w:rPr>
+        <w:rFonts w:ascii="Wingdings" w:hAnsi="Wingdings" w:hint="default"/>
+        <w:sz w:val="20"/>
+      </w:rPr>
+    </w:lvl>
+    <w:lvl w:ilvl="6" w:tentative="1">
+      <w:start w:val="1"/>
+      <w:numFmt w:val="bullet"/>
+      <w:lvlText w:val=""/>
+      <w:lvlJc w:val="left"/>
+      <w:pPr>
+        <w:tabs>
+          <w:tab w:val="num" w:pos="5040"/>
+        </w:tabs>
+        <w:ind w:left="5040" w:hanging="360"/>
+      </w:pPr>
+      <w:rPr>
+        <w:rFonts w:ascii="Wingdings" w:hAnsi="Wingdings" w:hint="default"/>
+        <w:sz w:val="20"/>
+      </w:rPr>
+    </w:lvl>
+    <w:lvl w:ilvl="7" w:tentative="1">
+      <w:start w:val="1"/>
+      <w:numFmt w:val="bullet"/>
+      <w:lvlText w:val=""/>
+      <w:lvlJc w:val="left"/>
+      <w:pPr>
+        <w:tabs>
+          <w:tab w:val="num" w:pos="5760"/>
+        </w:tabs>
+        <w:ind w:left="5760" w:hanging="360"/>
+      </w:pPr>
+      <w:rPr>
+        <w:rFonts w:ascii="Wingdings" w:hAnsi="Wingdings" w:hint="default"/>
+        <w:sz w:val="20"/>
+      </w:rPr>
+    </w:lvl>
+    <w:lvl w:ilvl="8" w:tentative="1">
+      <w:start w:val="1"/>
+      <w:numFmt w:val="bullet"/>
+      <w:lvlText w:val=""/>
+      <w:lvlJc w:val="left"/>
+      <w:pPr>
+        <w:tabs>
+          <w:tab w:val="num" w:pos="6480"/>
+        </w:tabs>
+        <w:ind w:left="6480" w:hanging="360"/>
+      </w:pPr>
+      <w:rPr>
+        <w:rFonts w:ascii="Wingdings" w:hAnsi="Wingdings" w:hint="default"/>
+        <w:sz w:val="20"/>
+      </w:rPr>
+    </w:lvl>
+  </w:abstractNum>
+  <w:abstractNum w:abstractNumId="1" w15:restartNumberingAfterBreak="0">
+    <w:nsid w:val="0DB164F8"/>
+    <w:multiLevelType w:val="multilevel"/>
+    <w:tmpl w:val="A7FAA192"/>
+    <w:lvl w:ilvl="0">
+      <w:start w:val="1"/>
+      <w:numFmt w:val="bullet"/>
+      <w:lvlText w:val=""/>
+      <w:lvlJc w:val="left"/>
+      <w:pPr>
+        <w:tabs>
+          <w:tab w:val="num" w:pos="720"/>
+        </w:tabs>
+        <w:ind w:left="720" w:hanging="360"/>
+      </w:pPr>
+      <w:rPr>
+        <w:rFonts w:ascii="Symbol" w:hAnsi="Symbol" w:hint="default"/>
+        <w:sz w:val="20"/>
+      </w:rPr>
+    </w:lvl>
+    <w:lvl w:ilvl="1" w:tentative="1">
+      <w:start w:val="1"/>
+      <w:numFmt w:val="bullet"/>
+      <w:lvlText w:val="o"/>
+      <w:lvlJc w:val="left"/>
+      <w:pPr>
+        <w:tabs>
+          <w:tab w:val="num" w:pos="1440"/>
+        </w:tabs>
+        <w:ind w:left="1440" w:hanging="360"/>
+      </w:pPr>
+      <w:rPr>
+        <w:rFonts w:ascii="Courier New" w:hAnsi="Courier New" w:hint="default"/>
+        <w:sz w:val="20"/>
+      </w:rPr>
+    </w:lvl>
+    <w:lvl w:ilvl="2" w:tentative="1">
+      <w:start w:val="1"/>
+      <w:numFmt w:val="bullet"/>
+      <w:lvlText w:val=""/>
+      <w:lvlJc w:val="left"/>
+      <w:pPr>
+        <w:tabs>
+          <w:tab w:val="num" w:pos="2160"/>
+        </w:tabs>
+        <w:ind w:left="2160" w:hanging="360"/>
+      </w:pPr>
+      <w:rPr>
+        <w:rFonts w:ascii="Wingdings" w:hAnsi="Wingdings" w:hint="default"/>
+        <w:sz w:val="20"/>
+      </w:rPr>
+    </w:lvl>
+    <w:lvl w:ilvl="3" w:tentative="1">
+      <w:start w:val="1"/>
+      <w:numFmt w:val="bullet"/>
+      <w:lvlText w:val=""/>
+      <w:lvlJc w:val="left"/>
+      <w:pPr>
+        <w:tabs>
+          <w:tab w:val="num" w:pos="2880"/>
+        </w:tabs>
+        <w:ind w:left="2880" w:hanging="360"/>
+      </w:pPr>
+      <w:rPr>
+        <w:rFonts w:ascii="Wingdings" w:hAnsi="Wingdings" w:hint="default"/>
+        <w:sz w:val="20"/>
+      </w:rPr>
+    </w:lvl>
+    <w:lvl w:ilvl="4" w:tentative="1">
+      <w:start w:val="1"/>
+      <w:numFmt w:val="bullet"/>
+      <w:lvlText w:val=""/>
+      <w:lvlJc w:val="left"/>
+      <w:pPr>
+        <w:tabs>
+          <w:tab w:val="num" w:pos="3600"/>
+        </w:tabs>
+        <w:ind w:left="3600" w:hanging="360"/>
+      </w:pPr>
+      <w:rPr>
+        <w:rFonts w:ascii="Wingdings" w:hAnsi="Wingdings" w:hint="default"/>
+        <w:sz w:val="20"/>
+      </w:rPr>
+    </w:lvl>
+    <w:lvl w:ilvl="5" w:tentative="1">
+      <w:start w:val="1"/>
+      <w:numFmt w:val="bullet"/>
+      <w:lvlText w:val=""/>
+      <w:lvlJc w:val="left"/>
+      <w:pPr>
+        <w:tabs>
+          <w:tab w:val="num" w:pos="4320"/>
+        </w:tabs>
+        <w:ind w:left="4320" w:hanging="360"/>
+      </w:pPr>
+      <w:rPr>
+        <w:rFonts w:ascii="Wingdings" w:hAnsi="Wingdings" w:hint="default"/>
+        <w:sz w:val="20"/>
+      </w:rPr>
+    </w:lvl>
+    <w:lvl w:ilvl="6" w:tentative="1">
+      <w:start w:val="1"/>
+      <w:numFmt w:val="bullet"/>
+      <w:lvlText w:val=""/>
+      <w:lvlJc w:val="left"/>
+      <w:pPr>
+        <w:tabs>
+          <w:tab w:val="num" w:pos="5040"/>
+        </w:tabs>
+        <w:ind w:left="5040" w:hanging="360"/>
+      </w:pPr>
+      <w:rPr>
+        <w:rFonts w:ascii="Wingdings" w:hAnsi="Wingdings" w:hint="default"/>
+        <w:sz w:val="20"/>
+      </w:rPr>
+    </w:lvl>
+    <w:lvl w:ilvl="7" w:tentative="1">
+      <w:start w:val="1"/>
+      <w:numFmt w:val="bullet"/>
+      <w:lvlText w:val=""/>
+      <w:lvlJc w:val="left"/>
+      <w:pPr>
+        <w:tabs>
+          <w:tab w:val="num" w:pos="5760"/>
+        </w:tabs>
+        <w:ind w:left="5760" w:hanging="360"/>
+      </w:pPr>
+      <w:rPr>
+        <w:rFonts w:ascii="Wingdings" w:hAnsi="Wingdings" w:hint="default"/>
+        <w:sz w:val="20"/>
+      </w:rPr>
+    </w:lvl>
+    <w:lvl w:ilvl="8" w:tentative="1">
+      <w:start w:val="1"/>
+      <w:numFmt w:val="bullet"/>
+      <w:lvlText w:val=""/>
+      <w:lvlJc w:val="left"/>
+      <w:pPr>
+        <w:tabs>
+          <w:tab w:val="num" w:pos="6480"/>
+        </w:tabs>
+        <w:ind w:left="6480" w:hanging="360"/>
+      </w:pPr>
+      <w:rPr>
+        <w:rFonts w:ascii="Wingdings" w:hAnsi="Wingdings" w:hint="default"/>
+        <w:sz w:val="20"/>
+      </w:rPr>
+    </w:lvl>
+  </w:abstractNum>
+  <w:abstractNum w:abstractNumId="2" w15:restartNumberingAfterBreak="0">
     <w:nsid w:val="13CF302B"/>
     <w:multiLevelType w:val="multilevel"/>
     <w:tmpl w:val="53BA81FE"/>
@@ -1905,7 +2792,156 @@
       </w:rPr>
     </w:lvl>
   </w:abstractNum>
-  <w:abstractNum w:abstractNumId="1" w15:restartNumberingAfterBreak="0">
+  <w:abstractNum w:abstractNumId="3" w15:restartNumberingAfterBreak="0">
+    <w:nsid w:val="1ED32E31"/>
+    <w:multiLevelType w:val="multilevel"/>
+    <w:tmpl w:val="94980F4C"/>
+    <w:lvl w:ilvl="0">
+      <w:start w:val="1"/>
+      <w:numFmt w:val="bullet"/>
+      <w:lvlText w:val=""/>
+      <w:lvlJc w:val="left"/>
+      <w:pPr>
+        <w:tabs>
+          <w:tab w:val="num" w:pos="720"/>
+        </w:tabs>
+        <w:ind w:left="720" w:hanging="360"/>
+      </w:pPr>
+      <w:rPr>
+        <w:rFonts w:ascii="Symbol" w:hAnsi="Symbol" w:hint="default"/>
+        <w:sz w:val="20"/>
+      </w:rPr>
+    </w:lvl>
+    <w:lvl w:ilvl="1" w:tentative="1">
+      <w:start w:val="1"/>
+      <w:numFmt w:val="bullet"/>
+      <w:lvlText w:val="o"/>
+      <w:lvlJc w:val="left"/>
+      <w:pPr>
+        <w:tabs>
+          <w:tab w:val="num" w:pos="1440"/>
+        </w:tabs>
+        <w:ind w:left="1440" w:hanging="360"/>
+      </w:pPr>
+      <w:rPr>
+        <w:rFonts w:ascii="Courier New" w:hAnsi="Courier New" w:hint="default"/>
+        <w:sz w:val="20"/>
+      </w:rPr>
+    </w:lvl>
+    <w:lvl w:ilvl="2" w:tentative="1">
+      <w:start w:val="1"/>
+      <w:numFmt w:val="bullet"/>
+      <w:lvlText w:val=""/>
+      <w:lvlJc w:val="left"/>
+      <w:pPr>
+        <w:tabs>
+          <w:tab w:val="num" w:pos="2160"/>
+        </w:tabs>
+        <w:ind w:left="2160" w:hanging="360"/>
+      </w:pPr>
+      <w:rPr>
+        <w:rFonts w:ascii="Wingdings" w:hAnsi="Wingdings" w:hint="default"/>
+        <w:sz w:val="20"/>
+      </w:rPr>
+    </w:lvl>
+    <w:lvl w:ilvl="3" w:tentative="1">
+      <w:start w:val="1"/>
+      <w:numFmt w:val="bullet"/>
+      <w:lvlText w:val=""/>
+      <w:lvlJc w:val="left"/>
+      <w:pPr>
+        <w:tabs>
+          <w:tab w:val="num" w:pos="2880"/>
+        </w:tabs>
+        <w:ind w:left="2880" w:hanging="360"/>
+      </w:pPr>
+      <w:rPr>
+        <w:rFonts w:ascii="Wingdings" w:hAnsi="Wingdings" w:hint="default"/>
+        <w:sz w:val="20"/>
+      </w:rPr>
+    </w:lvl>
+    <w:lvl w:ilvl="4" w:tentative="1">
+      <w:start w:val="1"/>
+      <w:numFmt w:val="bullet"/>
+      <w:lvlText w:val=""/>
+      <w:lvlJc w:val="left"/>
+      <w:pPr>
+        <w:tabs>
+          <w:tab w:val="num" w:pos="3600"/>
+        </w:tabs>
+        <w:ind w:left="3600" w:hanging="360"/>
+      </w:pPr>
+      <w:rPr>
+        <w:rFonts w:ascii="Wingdings" w:hAnsi="Wingdings" w:hint="default"/>
+        <w:sz w:val="20"/>
+      </w:rPr>
+    </w:lvl>
+    <w:lvl w:ilvl="5" w:tentative="1">
+      <w:start w:val="1"/>
+      <w:numFmt w:val="bullet"/>
+      <w:lvlText w:val=""/>
+      <w:lvlJc w:val="left"/>
+      <w:pPr>
+        <w:tabs>
+          <w:tab w:val="num" w:pos="4320"/>
+        </w:tabs>
+        <w:ind w:left="4320" w:hanging="360"/>
+      </w:pPr>
+      <w:rPr>
+        <w:rFonts w:ascii="Wingdings" w:hAnsi="Wingdings" w:hint="default"/>
+        <w:sz w:val="20"/>
+      </w:rPr>
+    </w:lvl>
+    <w:lvl w:ilvl="6" w:tentative="1">
+      <w:start w:val="1"/>
+      <w:numFmt w:val="bullet"/>
+      <w:lvlText w:val=""/>
+      <w:lvlJc w:val="left"/>
+      <w:pPr>
+        <w:tabs>
+          <w:tab w:val="num" w:pos="5040"/>
+        </w:tabs>
+        <w:ind w:left="5040" w:hanging="360"/>
+      </w:pPr>
+      <w:rPr>
+        <w:rFonts w:ascii="Wingdings" w:hAnsi="Wingdings" w:hint="default"/>
+        <w:sz w:val="20"/>
+      </w:rPr>
+    </w:lvl>
+    <w:lvl w:ilvl="7" w:tentative="1">
+      <w:start w:val="1"/>
+      <w:numFmt w:val="bullet"/>
+      <w:lvlText w:val=""/>
+      <w:lvlJc w:val="left"/>
+      <w:pPr>
+        <w:tabs>
+          <w:tab w:val="num" w:pos="5760"/>
+        </w:tabs>
+        <w:ind w:left="5760" w:hanging="360"/>
+      </w:pPr>
+      <w:rPr>
+        <w:rFonts w:ascii="Wingdings" w:hAnsi="Wingdings" w:hint="default"/>
+        <w:sz w:val="20"/>
+      </w:rPr>
+    </w:lvl>
+    <w:lvl w:ilvl="8" w:tentative="1">
+      <w:start w:val="1"/>
+      <w:numFmt w:val="bullet"/>
+      <w:lvlText w:val=""/>
+      <w:lvlJc w:val="left"/>
+      <w:pPr>
+        <w:tabs>
+          <w:tab w:val="num" w:pos="6480"/>
+        </w:tabs>
+        <w:ind w:left="6480" w:hanging="360"/>
+      </w:pPr>
+      <w:rPr>
+        <w:rFonts w:ascii="Wingdings" w:hAnsi="Wingdings" w:hint="default"/>
+        <w:sz w:val="20"/>
+      </w:rPr>
+    </w:lvl>
+  </w:abstractNum>
+  <w:abstractNum w:abstractNumId="4" w15:restartNumberingAfterBreak="0">
     <w:nsid w:val="26CD4E8B"/>
     <w:multiLevelType w:val="multilevel"/>
     <w:tmpl w:val="F072D202"/>
@@ -2054,7 +3090,7 @@
       </w:rPr>
     </w:lvl>
   </w:abstractNum>
-  <w:abstractNum w:abstractNumId="2" w15:restartNumberingAfterBreak="0">
+  <w:abstractNum w:abstractNumId="5" w15:restartNumberingAfterBreak="0">
     <w:nsid w:val="2D51405D"/>
     <w:multiLevelType w:val="multilevel"/>
     <w:tmpl w:val="BFACE014"/>
@@ -2203,7 +3239,156 @@
       </w:rPr>
     </w:lvl>
   </w:abstractNum>
-  <w:abstractNum w:abstractNumId="3" w15:restartNumberingAfterBreak="0">
+  <w:abstractNum w:abstractNumId="6" w15:restartNumberingAfterBreak="0">
+    <w:nsid w:val="2E3A1056"/>
+    <w:multiLevelType w:val="multilevel"/>
+    <w:tmpl w:val="AB1CC1E4"/>
+    <w:lvl w:ilvl="0">
+      <w:start w:val="1"/>
+      <w:numFmt w:val="bullet"/>
+      <w:lvlText w:val=""/>
+      <w:lvlJc w:val="left"/>
+      <w:pPr>
+        <w:tabs>
+          <w:tab w:val="num" w:pos="720"/>
+        </w:tabs>
+        <w:ind w:left="720" w:hanging="360"/>
+      </w:pPr>
+      <w:rPr>
+        <w:rFonts w:ascii="Symbol" w:hAnsi="Symbol" w:hint="default"/>
+        <w:sz w:val="20"/>
+      </w:rPr>
+    </w:lvl>
+    <w:lvl w:ilvl="1" w:tentative="1">
+      <w:start w:val="1"/>
+      <w:numFmt w:val="bullet"/>
+      <w:lvlText w:val="o"/>
+      <w:lvlJc w:val="left"/>
+      <w:pPr>
+        <w:tabs>
+          <w:tab w:val="num" w:pos="1440"/>
+        </w:tabs>
+        <w:ind w:left="1440" w:hanging="360"/>
+      </w:pPr>
+      <w:rPr>
+        <w:rFonts w:ascii="Courier New" w:hAnsi="Courier New" w:hint="default"/>
+        <w:sz w:val="20"/>
+      </w:rPr>
+    </w:lvl>
+    <w:lvl w:ilvl="2" w:tentative="1">
+      <w:start w:val="1"/>
+      <w:numFmt w:val="bullet"/>
+      <w:lvlText w:val=""/>
+      <w:lvlJc w:val="left"/>
+      <w:pPr>
+        <w:tabs>
+          <w:tab w:val="num" w:pos="2160"/>
+        </w:tabs>
+        <w:ind w:left="2160" w:hanging="360"/>
+      </w:pPr>
+      <w:rPr>
+        <w:rFonts w:ascii="Wingdings" w:hAnsi="Wingdings" w:hint="default"/>
+        <w:sz w:val="20"/>
+      </w:rPr>
+    </w:lvl>
+    <w:lvl w:ilvl="3" w:tentative="1">
+      <w:start w:val="1"/>
+      <w:numFmt w:val="bullet"/>
+      <w:lvlText w:val=""/>
+      <w:lvlJc w:val="left"/>
+      <w:pPr>
+        <w:tabs>
+          <w:tab w:val="num" w:pos="2880"/>
+        </w:tabs>
+        <w:ind w:left="2880" w:hanging="360"/>
+      </w:pPr>
+      <w:rPr>
+        <w:rFonts w:ascii="Wingdings" w:hAnsi="Wingdings" w:hint="default"/>
+        <w:sz w:val="20"/>
+      </w:rPr>
+    </w:lvl>
+    <w:lvl w:ilvl="4" w:tentative="1">
+      <w:start w:val="1"/>
+      <w:numFmt w:val="bullet"/>
+      <w:lvlText w:val=""/>
+      <w:lvlJc w:val="left"/>
+      <w:pPr>
+        <w:tabs>
+          <w:tab w:val="num" w:pos="3600"/>
+        </w:tabs>
+        <w:ind w:left="3600" w:hanging="360"/>
+      </w:pPr>
+      <w:rPr>
+        <w:rFonts w:ascii="Wingdings" w:hAnsi="Wingdings" w:hint="default"/>
+        <w:sz w:val="20"/>
+      </w:rPr>
+    </w:lvl>
+    <w:lvl w:ilvl="5" w:tentative="1">
+      <w:start w:val="1"/>
+      <w:numFmt w:val="bullet"/>
+      <w:lvlText w:val=""/>
+      <w:lvlJc w:val="left"/>
+      <w:pPr>
+        <w:tabs>
+          <w:tab w:val="num" w:pos="4320"/>
+        </w:tabs>
+        <w:ind w:left="4320" w:hanging="360"/>
+      </w:pPr>
+      <w:rPr>
+        <w:rFonts w:ascii="Wingdings" w:hAnsi="Wingdings" w:hint="default"/>
+        <w:sz w:val="20"/>
+      </w:rPr>
+    </w:lvl>
+    <w:lvl w:ilvl="6" w:tentative="1">
+      <w:start w:val="1"/>
+      <w:numFmt w:val="bullet"/>
+      <w:lvlText w:val=""/>
+      <w:lvlJc w:val="left"/>
+      <w:pPr>
+        <w:tabs>
+          <w:tab w:val="num" w:pos="5040"/>
+        </w:tabs>
+        <w:ind w:left="5040" w:hanging="360"/>
+      </w:pPr>
+      <w:rPr>
+        <w:rFonts w:ascii="Wingdings" w:hAnsi="Wingdings" w:hint="default"/>
+        <w:sz w:val="20"/>
+      </w:rPr>
+    </w:lvl>
+    <w:lvl w:ilvl="7" w:tentative="1">
+      <w:start w:val="1"/>
+      <w:numFmt w:val="bullet"/>
+      <w:lvlText w:val=""/>
+      <w:lvlJc w:val="left"/>
+      <w:pPr>
+        <w:tabs>
+          <w:tab w:val="num" w:pos="5760"/>
+        </w:tabs>
+        <w:ind w:left="5760" w:hanging="360"/>
+      </w:pPr>
+      <w:rPr>
+        <w:rFonts w:ascii="Wingdings" w:hAnsi="Wingdings" w:hint="default"/>
+        <w:sz w:val="20"/>
+      </w:rPr>
+    </w:lvl>
+    <w:lvl w:ilvl="8" w:tentative="1">
+      <w:start w:val="1"/>
+      <w:numFmt w:val="bullet"/>
+      <w:lvlText w:val=""/>
+      <w:lvlJc w:val="left"/>
+      <w:pPr>
+        <w:tabs>
+          <w:tab w:val="num" w:pos="6480"/>
+        </w:tabs>
+        <w:ind w:left="6480" w:hanging="360"/>
+      </w:pPr>
+      <w:rPr>
+        <w:rFonts w:ascii="Wingdings" w:hAnsi="Wingdings" w:hint="default"/>
+        <w:sz w:val="20"/>
+      </w:rPr>
+    </w:lvl>
+  </w:abstractNum>
+  <w:abstractNum w:abstractNumId="7" w15:restartNumberingAfterBreak="0">
     <w:nsid w:val="4B1E01C0"/>
     <w:multiLevelType w:val="multilevel"/>
     <w:tmpl w:val="B5B0C334"/>
@@ -2352,7 +3537,156 @@
       </w:rPr>
     </w:lvl>
   </w:abstractNum>
-  <w:abstractNum w:abstractNumId="4" w15:restartNumberingAfterBreak="0">
+  <w:abstractNum w:abstractNumId="8" w15:restartNumberingAfterBreak="0">
+    <w:nsid w:val="4C581806"/>
+    <w:multiLevelType w:val="multilevel"/>
+    <w:tmpl w:val="A91E852C"/>
+    <w:lvl w:ilvl="0">
+      <w:start w:val="1"/>
+      <w:numFmt w:val="bullet"/>
+      <w:lvlText w:val=""/>
+      <w:lvlJc w:val="left"/>
+      <w:pPr>
+        <w:tabs>
+          <w:tab w:val="num" w:pos="720"/>
+        </w:tabs>
+        <w:ind w:left="720" w:hanging="360"/>
+      </w:pPr>
+      <w:rPr>
+        <w:rFonts w:ascii="Symbol" w:hAnsi="Symbol" w:hint="default"/>
+        <w:sz w:val="20"/>
+      </w:rPr>
+    </w:lvl>
+    <w:lvl w:ilvl="1" w:tentative="1">
+      <w:start w:val="1"/>
+      <w:numFmt w:val="bullet"/>
+      <w:lvlText w:val="o"/>
+      <w:lvlJc w:val="left"/>
+      <w:pPr>
+        <w:tabs>
+          <w:tab w:val="num" w:pos="1440"/>
+        </w:tabs>
+        <w:ind w:left="1440" w:hanging="360"/>
+      </w:pPr>
+      <w:rPr>
+        <w:rFonts w:ascii="Courier New" w:hAnsi="Courier New" w:hint="default"/>
+        <w:sz w:val="20"/>
+      </w:rPr>
+    </w:lvl>
+    <w:lvl w:ilvl="2" w:tentative="1">
+      <w:start w:val="1"/>
+      <w:numFmt w:val="bullet"/>
+      <w:lvlText w:val=""/>
+      <w:lvlJc w:val="left"/>
+      <w:pPr>
+        <w:tabs>
+          <w:tab w:val="num" w:pos="2160"/>
+        </w:tabs>
+        <w:ind w:left="2160" w:hanging="360"/>
+      </w:pPr>
+      <w:rPr>
+        <w:rFonts w:ascii="Wingdings" w:hAnsi="Wingdings" w:hint="default"/>
+        <w:sz w:val="20"/>
+      </w:rPr>
+    </w:lvl>
+    <w:lvl w:ilvl="3" w:tentative="1">
+      <w:start w:val="1"/>
+      <w:numFmt w:val="bullet"/>
+      <w:lvlText w:val=""/>
+      <w:lvlJc w:val="left"/>
+      <w:pPr>
+        <w:tabs>
+          <w:tab w:val="num" w:pos="2880"/>
+        </w:tabs>
+        <w:ind w:left="2880" w:hanging="360"/>
+      </w:pPr>
+      <w:rPr>
+        <w:rFonts w:ascii="Wingdings" w:hAnsi="Wingdings" w:hint="default"/>
+        <w:sz w:val="20"/>
+      </w:rPr>
+    </w:lvl>
+    <w:lvl w:ilvl="4" w:tentative="1">
+      <w:start w:val="1"/>
+      <w:numFmt w:val="bullet"/>
+      <w:lvlText w:val=""/>
+      <w:lvlJc w:val="left"/>
+      <w:pPr>
+        <w:tabs>
+          <w:tab w:val="num" w:pos="3600"/>
+        </w:tabs>
+        <w:ind w:left="3600" w:hanging="360"/>
+      </w:pPr>
+      <w:rPr>
+        <w:rFonts w:ascii="Wingdings" w:hAnsi="Wingdings" w:hint="default"/>
+        <w:sz w:val="20"/>
+      </w:rPr>
+    </w:lvl>
+    <w:lvl w:ilvl="5" w:tentative="1">
+      <w:start w:val="1"/>
+      <w:numFmt w:val="bullet"/>
+      <w:lvlText w:val=""/>
+      <w:lvlJc w:val="left"/>
+      <w:pPr>
+        <w:tabs>
+          <w:tab w:val="num" w:pos="4320"/>
+        </w:tabs>
+        <w:ind w:left="4320" w:hanging="360"/>
+      </w:pPr>
+      <w:rPr>
+        <w:rFonts w:ascii="Wingdings" w:hAnsi="Wingdings" w:hint="default"/>
+        <w:sz w:val="20"/>
+      </w:rPr>
+    </w:lvl>
+    <w:lvl w:ilvl="6" w:tentative="1">
+      <w:start w:val="1"/>
+      <w:numFmt w:val="bullet"/>
+      <w:lvlText w:val=""/>
+      <w:lvlJc w:val="left"/>
+      <w:pPr>
+        <w:tabs>
+          <w:tab w:val="num" w:pos="5040"/>
+        </w:tabs>
+        <w:ind w:left="5040" w:hanging="360"/>
+      </w:pPr>
+      <w:rPr>
+        <w:rFonts w:ascii="Wingdings" w:hAnsi="Wingdings" w:hint="default"/>
+        <w:sz w:val="20"/>
+      </w:rPr>
+    </w:lvl>
+    <w:lvl w:ilvl="7" w:tentative="1">
+      <w:start w:val="1"/>
+      <w:numFmt w:val="bullet"/>
+      <w:lvlText w:val=""/>
+      <w:lvlJc w:val="left"/>
+      <w:pPr>
+        <w:tabs>
+          <w:tab w:val="num" w:pos="5760"/>
+        </w:tabs>
+        <w:ind w:left="5760" w:hanging="360"/>
+      </w:pPr>
+      <w:rPr>
+        <w:rFonts w:ascii="Wingdings" w:hAnsi="Wingdings" w:hint="default"/>
+        <w:sz w:val="20"/>
+      </w:rPr>
+    </w:lvl>
+    <w:lvl w:ilvl="8" w:tentative="1">
+      <w:start w:val="1"/>
+      <w:numFmt w:val="bullet"/>
+      <w:lvlText w:val=""/>
+      <w:lvlJc w:val="left"/>
+      <w:pPr>
+        <w:tabs>
+          <w:tab w:val="num" w:pos="6480"/>
+        </w:tabs>
+        <w:ind w:left="6480" w:hanging="360"/>
+      </w:pPr>
+      <w:rPr>
+        <w:rFonts w:ascii="Wingdings" w:hAnsi="Wingdings" w:hint="default"/>
+        <w:sz w:val="20"/>
+      </w:rPr>
+    </w:lvl>
+  </w:abstractNum>
+  <w:abstractNum w:abstractNumId="9" w15:restartNumberingAfterBreak="0">
     <w:nsid w:val="567634D3"/>
     <w:multiLevelType w:val="multilevel"/>
     <w:tmpl w:val="9266D500"/>
@@ -2501,7 +3835,7 @@
       </w:rPr>
     </w:lvl>
   </w:abstractNum>
-  <w:abstractNum w:abstractNumId="5" w15:restartNumberingAfterBreak="0">
+  <w:abstractNum w:abstractNumId="10" w15:restartNumberingAfterBreak="0">
     <w:nsid w:val="56B47325"/>
     <w:multiLevelType w:val="multilevel"/>
     <w:tmpl w:val="42566072"/>
@@ -2650,7 +3984,156 @@
       </w:rPr>
     </w:lvl>
   </w:abstractNum>
-  <w:abstractNum w:abstractNumId="6" w15:restartNumberingAfterBreak="0">
+  <w:abstractNum w:abstractNumId="11" w15:restartNumberingAfterBreak="0">
+    <w:nsid w:val="6B306AF1"/>
+    <w:multiLevelType w:val="multilevel"/>
+    <w:tmpl w:val="D6A63298"/>
+    <w:lvl w:ilvl="0">
+      <w:start w:val="1"/>
+      <w:numFmt w:val="bullet"/>
+      <w:lvlText w:val=""/>
+      <w:lvlJc w:val="left"/>
+      <w:pPr>
+        <w:tabs>
+          <w:tab w:val="num" w:pos="720"/>
+        </w:tabs>
+        <w:ind w:left="720" w:hanging="360"/>
+      </w:pPr>
+      <w:rPr>
+        <w:rFonts w:ascii="Symbol" w:hAnsi="Symbol" w:hint="default"/>
+        <w:sz w:val="20"/>
+      </w:rPr>
+    </w:lvl>
+    <w:lvl w:ilvl="1" w:tentative="1">
+      <w:start w:val="1"/>
+      <w:numFmt w:val="bullet"/>
+      <w:lvlText w:val="o"/>
+      <w:lvlJc w:val="left"/>
+      <w:pPr>
+        <w:tabs>
+          <w:tab w:val="num" w:pos="1440"/>
+        </w:tabs>
+        <w:ind w:left="1440" w:hanging="360"/>
+      </w:pPr>
+      <w:rPr>
+        <w:rFonts w:ascii="Courier New" w:hAnsi="Courier New" w:hint="default"/>
+        <w:sz w:val="20"/>
+      </w:rPr>
+    </w:lvl>
+    <w:lvl w:ilvl="2" w:tentative="1">
+      <w:start w:val="1"/>
+      <w:numFmt w:val="bullet"/>
+      <w:lvlText w:val=""/>
+      <w:lvlJc w:val="left"/>
+      <w:pPr>
+        <w:tabs>
+          <w:tab w:val="num" w:pos="2160"/>
+        </w:tabs>
+        <w:ind w:left="2160" w:hanging="360"/>
+      </w:pPr>
+      <w:rPr>
+        <w:rFonts w:ascii="Wingdings" w:hAnsi="Wingdings" w:hint="default"/>
+        <w:sz w:val="20"/>
+      </w:rPr>
+    </w:lvl>
+    <w:lvl w:ilvl="3" w:tentative="1">
+      <w:start w:val="1"/>
+      <w:numFmt w:val="bullet"/>
+      <w:lvlText w:val=""/>
+      <w:lvlJc w:val="left"/>
+      <w:pPr>
+        <w:tabs>
+          <w:tab w:val="num" w:pos="2880"/>
+        </w:tabs>
+        <w:ind w:left="2880" w:hanging="360"/>
+      </w:pPr>
+      <w:rPr>
+        <w:rFonts w:ascii="Wingdings" w:hAnsi="Wingdings" w:hint="default"/>
+        <w:sz w:val="20"/>
+      </w:rPr>
+    </w:lvl>
+    <w:lvl w:ilvl="4" w:tentative="1">
+      <w:start w:val="1"/>
+      <w:numFmt w:val="bullet"/>
+      <w:lvlText w:val=""/>
+      <w:lvlJc w:val="left"/>
+      <w:pPr>
+        <w:tabs>
+          <w:tab w:val="num" w:pos="3600"/>
+        </w:tabs>
+        <w:ind w:left="3600" w:hanging="360"/>
+      </w:pPr>
+      <w:rPr>
+        <w:rFonts w:ascii="Wingdings" w:hAnsi="Wingdings" w:hint="default"/>
+        <w:sz w:val="20"/>
+      </w:rPr>
+    </w:lvl>
+    <w:lvl w:ilvl="5" w:tentative="1">
+      <w:start w:val="1"/>
+      <w:numFmt w:val="bullet"/>
+      <w:lvlText w:val=""/>
+      <w:lvlJc w:val="left"/>
+      <w:pPr>
+        <w:tabs>
+          <w:tab w:val="num" w:pos="4320"/>
+        </w:tabs>
+        <w:ind w:left="4320" w:hanging="360"/>
+      </w:pPr>
+      <w:rPr>
+        <w:rFonts w:ascii="Wingdings" w:hAnsi="Wingdings" w:hint="default"/>
+        <w:sz w:val="20"/>
+      </w:rPr>
+    </w:lvl>
+    <w:lvl w:ilvl="6" w:tentative="1">
+      <w:start w:val="1"/>
+      <w:numFmt w:val="bullet"/>
+      <w:lvlText w:val=""/>
+      <w:lvlJc w:val="left"/>
+      <w:pPr>
+        <w:tabs>
+          <w:tab w:val="num" w:pos="5040"/>
+        </w:tabs>
+        <w:ind w:left="5040" w:hanging="360"/>
+      </w:pPr>
+      <w:rPr>
+        <w:rFonts w:ascii="Wingdings" w:hAnsi="Wingdings" w:hint="default"/>
+        <w:sz w:val="20"/>
+      </w:rPr>
+    </w:lvl>
+    <w:lvl w:ilvl="7" w:tentative="1">
+      <w:start w:val="1"/>
+      <w:numFmt w:val="bullet"/>
+      <w:lvlText w:val=""/>
+      <w:lvlJc w:val="left"/>
+      <w:pPr>
+        <w:tabs>
+          <w:tab w:val="num" w:pos="5760"/>
+        </w:tabs>
+        <w:ind w:left="5760" w:hanging="360"/>
+      </w:pPr>
+      <w:rPr>
+        <w:rFonts w:ascii="Wingdings" w:hAnsi="Wingdings" w:hint="default"/>
+        <w:sz w:val="20"/>
+      </w:rPr>
+    </w:lvl>
+    <w:lvl w:ilvl="8" w:tentative="1">
+      <w:start w:val="1"/>
+      <w:numFmt w:val="bullet"/>
+      <w:lvlText w:val=""/>
+      <w:lvlJc w:val="left"/>
+      <w:pPr>
+        <w:tabs>
+          <w:tab w:val="num" w:pos="6480"/>
+        </w:tabs>
+        <w:ind w:left="6480" w:hanging="360"/>
+      </w:pPr>
+      <w:rPr>
+        <w:rFonts w:ascii="Wingdings" w:hAnsi="Wingdings" w:hint="default"/>
+        <w:sz w:val="20"/>
+      </w:rPr>
+    </w:lvl>
+  </w:abstractNum>
+  <w:abstractNum w:abstractNumId="12" w15:restartNumberingAfterBreak="0">
     <w:nsid w:val="6C7805DD"/>
     <w:multiLevelType w:val="multilevel"/>
     <w:tmpl w:val="617895CA"/>
@@ -2799,26 +4282,196 @@
       </w:rPr>
     </w:lvl>
   </w:abstractNum>
+  <w:abstractNum w:abstractNumId="13" w15:restartNumberingAfterBreak="0">
+    <w:nsid w:val="70926A88"/>
+    <w:multiLevelType w:val="multilevel"/>
+    <w:tmpl w:val="4F887816"/>
+    <w:lvl w:ilvl="0">
+      <w:start w:val="1"/>
+      <w:numFmt w:val="bullet"/>
+      <w:lvlText w:val=""/>
+      <w:lvlJc w:val="left"/>
+      <w:pPr>
+        <w:tabs>
+          <w:tab w:val="num" w:pos="720"/>
+        </w:tabs>
+        <w:ind w:left="720" w:hanging="360"/>
+      </w:pPr>
+      <w:rPr>
+        <w:rFonts w:ascii="Symbol" w:hAnsi="Symbol" w:hint="default"/>
+        <w:sz w:val="20"/>
+      </w:rPr>
+    </w:lvl>
+    <w:lvl w:ilvl="1" w:tentative="1">
+      <w:start w:val="1"/>
+      <w:numFmt w:val="bullet"/>
+      <w:lvlText w:val="o"/>
+      <w:lvlJc w:val="left"/>
+      <w:pPr>
+        <w:tabs>
+          <w:tab w:val="num" w:pos="1440"/>
+        </w:tabs>
+        <w:ind w:left="1440" w:hanging="360"/>
+      </w:pPr>
+      <w:rPr>
+        <w:rFonts w:ascii="Courier New" w:hAnsi="Courier New" w:hint="default"/>
+        <w:sz w:val="20"/>
+      </w:rPr>
+    </w:lvl>
+    <w:lvl w:ilvl="2" w:tentative="1">
+      <w:start w:val="1"/>
+      <w:numFmt w:val="bullet"/>
+      <w:lvlText w:val=""/>
+      <w:lvlJc w:val="left"/>
+      <w:pPr>
+        <w:tabs>
+          <w:tab w:val="num" w:pos="2160"/>
+        </w:tabs>
+        <w:ind w:left="2160" w:hanging="360"/>
+      </w:pPr>
+      <w:rPr>
+        <w:rFonts w:ascii="Wingdings" w:hAnsi="Wingdings" w:hint="default"/>
+        <w:sz w:val="20"/>
+      </w:rPr>
+    </w:lvl>
+    <w:lvl w:ilvl="3" w:tentative="1">
+      <w:start w:val="1"/>
+      <w:numFmt w:val="bullet"/>
+      <w:lvlText w:val=""/>
+      <w:lvlJc w:val="left"/>
+      <w:pPr>
+        <w:tabs>
+          <w:tab w:val="num" w:pos="2880"/>
+        </w:tabs>
+        <w:ind w:left="2880" w:hanging="360"/>
+      </w:pPr>
+      <w:rPr>
+        <w:rFonts w:ascii="Wingdings" w:hAnsi="Wingdings" w:hint="default"/>
+        <w:sz w:val="20"/>
+      </w:rPr>
+    </w:lvl>
+    <w:lvl w:ilvl="4" w:tentative="1">
+      <w:start w:val="1"/>
+      <w:numFmt w:val="bullet"/>
+      <w:lvlText w:val=""/>
+      <w:lvlJc w:val="left"/>
+      <w:pPr>
+        <w:tabs>
+          <w:tab w:val="num" w:pos="3600"/>
+        </w:tabs>
+        <w:ind w:left="3600" w:hanging="360"/>
+      </w:pPr>
+      <w:rPr>
+        <w:rFonts w:ascii="Wingdings" w:hAnsi="Wingdings" w:hint="default"/>
+        <w:sz w:val="20"/>
+      </w:rPr>
+    </w:lvl>
+    <w:lvl w:ilvl="5" w:tentative="1">
+      <w:start w:val="1"/>
+      <w:numFmt w:val="bullet"/>
+      <w:lvlText w:val=""/>
+      <w:lvlJc w:val="left"/>
+      <w:pPr>
+        <w:tabs>
+          <w:tab w:val="num" w:pos="4320"/>
+        </w:tabs>
+        <w:ind w:left="4320" w:hanging="360"/>
+      </w:pPr>
+      <w:rPr>
+        <w:rFonts w:ascii="Wingdings" w:hAnsi="Wingdings" w:hint="default"/>
+        <w:sz w:val="20"/>
+      </w:rPr>
+    </w:lvl>
+    <w:lvl w:ilvl="6" w:tentative="1">
+      <w:start w:val="1"/>
+      <w:numFmt w:val="bullet"/>
+      <w:lvlText w:val=""/>
+      <w:lvlJc w:val="left"/>
+      <w:pPr>
+        <w:tabs>
+          <w:tab w:val="num" w:pos="5040"/>
+        </w:tabs>
+        <w:ind w:left="5040" w:hanging="360"/>
+      </w:pPr>
+      <w:rPr>
+        <w:rFonts w:ascii="Wingdings" w:hAnsi="Wingdings" w:hint="default"/>
+        <w:sz w:val="20"/>
+      </w:rPr>
+    </w:lvl>
+    <w:lvl w:ilvl="7" w:tentative="1">
+      <w:start w:val="1"/>
+      <w:numFmt w:val="bullet"/>
+      <w:lvlText w:val=""/>
+      <w:lvlJc w:val="left"/>
+      <w:pPr>
+        <w:tabs>
+          <w:tab w:val="num" w:pos="5760"/>
+        </w:tabs>
+        <w:ind w:left="5760" w:hanging="360"/>
+      </w:pPr>
+      <w:rPr>
+        <w:rFonts w:ascii="Wingdings" w:hAnsi="Wingdings" w:hint="default"/>
+        <w:sz w:val="20"/>
+      </w:rPr>
+    </w:lvl>
+    <w:lvl w:ilvl="8" w:tentative="1">
+      <w:start w:val="1"/>
+      <w:numFmt w:val="bullet"/>
+      <w:lvlText w:val=""/>
+      <w:lvlJc w:val="left"/>
+      <w:pPr>
+        <w:tabs>
+          <w:tab w:val="num" w:pos="6480"/>
+        </w:tabs>
+        <w:ind w:left="6480" w:hanging="360"/>
+      </w:pPr>
+      <w:rPr>
+        <w:rFonts w:ascii="Wingdings" w:hAnsi="Wingdings" w:hint="default"/>
+        <w:sz w:val="20"/>
+      </w:rPr>
+    </w:lvl>
+  </w:abstractNum>
   <w:num w:numId="1" w16cid:durableId="4212167">
+    <w:abstractNumId w:val="5"/>
+  </w:num>
+  <w:num w:numId="2" w16cid:durableId="1047997765">
+    <w:abstractNumId w:val="10"/>
+  </w:num>
+  <w:num w:numId="3" w16cid:durableId="2084522322">
+    <w:abstractNumId w:val="12"/>
+  </w:num>
+  <w:num w:numId="4" w16cid:durableId="1109928117">
     <w:abstractNumId w:val="2"/>
   </w:num>
-  <w:num w:numId="2" w16cid:durableId="1047997765">
-    <w:abstractNumId w:val="5"/>
+  <w:num w:numId="5" w16cid:durableId="52430905">
+    <w:abstractNumId w:val="9"/>
   </w:num>
-  <w:num w:numId="3" w16cid:durableId="2084522322">
+  <w:num w:numId="6" w16cid:durableId="306013906">
+    <w:abstractNumId w:val="4"/>
+  </w:num>
+  <w:num w:numId="7" w16cid:durableId="729042618">
+    <w:abstractNumId w:val="7"/>
+  </w:num>
+  <w:num w:numId="8" w16cid:durableId="20397236">
+    <w:abstractNumId w:val="1"/>
+  </w:num>
+  <w:num w:numId="9" w16cid:durableId="1067605099">
+    <w:abstractNumId w:val="0"/>
+  </w:num>
+  <w:num w:numId="10" w16cid:durableId="832649345">
+    <w:abstractNumId w:val="8"/>
+  </w:num>
+  <w:num w:numId="11" w16cid:durableId="1072964267">
+    <w:abstractNumId w:val="11"/>
+  </w:num>
+  <w:num w:numId="12" w16cid:durableId="1808550063">
     <w:abstractNumId w:val="6"/>
   </w:num>
-  <w:num w:numId="4" w16cid:durableId="1109928117">
-    <w:abstractNumId w:val="0"/>
+  <w:num w:numId="13" w16cid:durableId="516429234">
+    <w:abstractNumId w:val="3"/>
   </w:num>
-  <w:num w:numId="5" w16cid:durableId="52430905">
-    <w:abstractNumId w:val="4"/>
-  </w:num>
-  <w:num w:numId="6" w16cid:durableId="306013906">
-    <w:abstractNumId w:val="1"/>
-  </w:num>
-  <w:num w:numId="7" w16cid:durableId="729042618">
-    <w:abstractNumId w:val="3"/>
+  <w:num w:numId="14" w16cid:durableId="982808298">
+    <w:abstractNumId w:val="13"/>
   </w:num>
 </w:numbering>
 </file>
@@ -3219,6 +4872,12 @@
   <w:style w:type="paragraph" w:default="1" w:styleId="Normal">
     <w:name w:val="Normal"/>
     <w:qFormat/>
+    <w:rsid w:val="005604A8"/>
+    <w:rPr>
+      <w:rFonts w:ascii="Times New Roman" w:eastAsia="Times New Roman" w:hAnsi="Times New Roman" w:cs="Times New Roman"/>
+      <w:kern w:val="0"/>
+      <w14:ligatures w14:val="none"/>
+    </w:rPr>
   </w:style>
   <w:style w:type="paragraph" w:styleId="Heading1">
     <w:name w:val="heading 1"/>
@@ -3292,7 +4951,6 @@
     <w:next w:val="Normal"/>
     <w:link w:val="Heading4Char"/>
     <w:uiPriority w:val="9"/>
-    <w:semiHidden/>
     <w:unhideWhenUsed/>
     <w:qFormat/>
     <w:rsid w:val="00684EDB"/>
@@ -3488,7 +5146,6 @@
     <w:basedOn w:val="DefaultParagraphFont"/>
     <w:link w:val="Heading4"/>
     <w:uiPriority w:val="9"/>
-    <w:semiHidden/>
     <w:rsid w:val="00684EDB"/>
     <w:rPr>
       <w:rFonts w:eastAsiaTheme="majorEastAsia" w:cstheme="majorBidi"/>
@@ -3742,11 +5399,6 @@
     <w:pPr>
       <w:spacing w:before="100" w:beforeAutospacing="1" w:after="100" w:afterAutospacing="1"/>
     </w:pPr>
-    <w:rPr>
-      <w:rFonts w:ascii="Times New Roman" w:eastAsia="Times New Roman" w:hAnsi="Times New Roman" w:cs="Times New Roman"/>
-      <w:kern w:val="0"/>
-      <w14:ligatures w14:val="none"/>
-    </w:rPr>
   </w:style>
   <w:style w:type="character" w:customStyle="1" w:styleId="apple-converted-space">
     <w:name w:val="apple-converted-space"/>
@@ -3773,11 +5425,6 @@
     <w:pPr>
       <w:spacing w:before="100" w:beforeAutospacing="1" w:after="100" w:afterAutospacing="1"/>
     </w:pPr>
-    <w:rPr>
-      <w:rFonts w:ascii="Times New Roman" w:eastAsia="Times New Roman" w:hAnsi="Times New Roman" w:cs="Times New Roman"/>
-      <w:kern w:val="0"/>
-      <w14:ligatures w14:val="none"/>
-    </w:rPr>
   </w:style>
   <w:style w:type="character" w:customStyle="1" w:styleId="s1">
     <w:name w:val="s1"/>
@@ -3791,11 +5438,6 @@
     <w:pPr>
       <w:spacing w:before="100" w:beforeAutospacing="1" w:after="100" w:afterAutospacing="1"/>
     </w:pPr>
-    <w:rPr>
-      <w:rFonts w:ascii="Times New Roman" w:eastAsia="Times New Roman" w:hAnsi="Times New Roman" w:cs="Times New Roman"/>
-      <w:kern w:val="0"/>
-      <w14:ligatures w14:val="none"/>
-    </w:rPr>
   </w:style>
   <w:style w:type="paragraph" w:customStyle="1" w:styleId="p3">
     <w:name w:val="p3"/>
@@ -3804,11 +5446,6 @@
     <w:pPr>
       <w:spacing w:before="100" w:beforeAutospacing="1" w:after="100" w:afterAutospacing="1"/>
     </w:pPr>
-    <w:rPr>
-      <w:rFonts w:ascii="Times New Roman" w:eastAsia="Times New Roman" w:hAnsi="Times New Roman" w:cs="Times New Roman"/>
-      <w:kern w:val="0"/>
-      <w14:ligatures w14:val="none"/>
-    </w:rPr>
   </w:style>
   <w:style w:type="character" w:customStyle="1" w:styleId="s2">
     <w:name w:val="s2"/>
@@ -4168,7 +5805,7 @@
 </file>
 
 <file path=customXml/itemProps1.xml><?xml version="1.0" encoding="utf-8"?>
-<ds:datastoreItem xmlns:ds="http://schemas.openxmlformats.org/officeDocument/2006/customXml" ds:itemID="{CC5B9836-4B8F-D64E-BEC4-6065536603BE}">
+<ds:datastoreItem xmlns:ds="http://schemas.openxmlformats.org/officeDocument/2006/customXml" ds:itemID="{B0B2C933-E7F5-BE4D-93E4-7FF6A0BDE3D4}">
   <ds:schemaRefs>
     <ds:schemaRef ds:uri="http://schemas.openxmlformats.org/officeDocument/2006/bibliography"/>
   </ds:schemaRefs>

</xml_diff>